<commit_message>
removed spaces and updated screenshot
</commit_message>
<xml_diff>
--- a/Documentation/Letterpress-documentation.docx
+++ b/Documentation/Letterpress-documentation.docx
@@ -30,22 +30,8 @@
           <w:sz w:val="48"/>
           <w:szCs w:val="48"/>
         </w:rPr>
-        <w:t xml:space="preserve">Letterpress.js by Team </w:t>
-      </w:r>
-      <w:proofErr w:type="spellStart"/>
-      <w:r>
-        <w:rPr>
-          <w:rFonts w:eastAsia="Times New Roman" w:cstheme="minorHAnsi"/>
-          <w:b/>
-          <w:bCs/>
-          <w:color w:val="333333"/>
-          <w:kern w:val="36"/>
-          <w:sz w:val="48"/>
-          <w:szCs w:val="48"/>
-        </w:rPr>
-        <w:t>Dairou</w:t>
-      </w:r>
-      <w:proofErr w:type="spellEnd"/>
+        <w:t>Letterpress.js by Team Dairou</w:t>
+      </w:r>
     </w:p>
     <w:p>
       <w:pPr>
@@ -62,17 +48,8 @@
           <w:rFonts w:cstheme="minorHAnsi"/>
           <w:color w:val="333333"/>
         </w:rPr>
-        <w:t xml:space="preserve">A JavaScript implementation of the word game Letterpress for </w:t>
-      </w:r>
-      <w:proofErr w:type="spellStart"/>
-      <w:r>
-        <w:rPr>
-          <w:rFonts w:cstheme="minorHAnsi"/>
-          <w:color w:val="333333"/>
-        </w:rPr>
-        <w:t>iOS</w:t>
-      </w:r>
-      <w:proofErr w:type="spellEnd"/>
+        <w:t>A JavaScript implementation of the word game Letterpress for iOS</w:t>
+      </w:r>
       <w:r>
         <w:rPr>
           <w:rFonts w:cstheme="minorHAnsi"/>
@@ -81,7 +58,6 @@
         <w:t xml:space="preserve"> by </w:t>
       </w:r>
       <w:hyperlink r:id="rId7" w:history="1">
-        <w:proofErr w:type="spellStart"/>
         <w:r>
           <w:rPr>
             <w:rStyle w:val="Hyperlink"/>
@@ -89,7 +65,6 @@
           </w:rPr>
           <w:t>atebits</w:t>
         </w:r>
-        <w:proofErr w:type="spellEnd"/>
       </w:hyperlink>
       <w:r>
         <w:rPr>
@@ -157,7 +132,7 @@
         </w:rPr>
         <w:drawing>
           <wp:inline distT="0" distB="0" distL="0" distR="0">
-            <wp:extent cx="3801006" cy="2853136"/>
+            <wp:extent cx="3801006" cy="2853135"/>
             <wp:effectExtent l="19050" t="0" r="8994" b="0"/>
             <wp:docPr id="1" name="Picture 0" descr="screenshot.png"/>
             <wp:cNvGraphicFramePr>
@@ -179,7 +154,7 @@
                   <pic:spPr>
                     <a:xfrm>
                       <a:off x="0" y="0"/>
-                      <a:ext cx="3801006" cy="2853136"/>
+                      <a:ext cx="3801006" cy="2853135"/>
                     </a:xfrm>
                     <a:prstGeom prst="rect">
                       <a:avLst/>
@@ -265,7 +240,14 @@
           <w:rFonts w:cstheme="minorHAnsi"/>
           <w:color w:val="333333"/>
         </w:rPr>
-        <w:t xml:space="preserve">The letters can be used by either clicking on them or dragging them and releasing at the desired position.  </w:t>
+        <w:t>The letters can be used by either clicking on them or dragging them and rele</w:t>
+      </w:r>
+      <w:r>
+        <w:rPr>
+          <w:rFonts w:cstheme="minorHAnsi"/>
+          <w:color w:val="333333"/>
+        </w:rPr>
+        <w:t xml:space="preserve">asing at the desired position. </w:t>
       </w:r>
       <w:r>
         <w:rPr>
@@ -392,33 +374,23 @@
           <w:rFonts w:cstheme="minorHAnsi"/>
           <w:color w:val="333333"/>
         </w:rPr>
-        <w:t xml:space="preserve">watched – </w:t>
-      </w:r>
-      <w:proofErr w:type="spellStart"/>
-      <w:r>
-        <w:rPr>
-          <w:rFonts w:cstheme="minorHAnsi"/>
-          <w:color w:val="333333"/>
-        </w:rPr>
-        <w:t>mousedown</w:t>
-      </w:r>
-      <w:proofErr w:type="spellEnd"/>
-      <w:r>
-        <w:rPr>
-          <w:rFonts w:cstheme="minorHAnsi"/>
-          <w:color w:val="333333"/>
-        </w:rPr>
-        <w:t xml:space="preserve">, </w:t>
-      </w:r>
-      <w:proofErr w:type="spellStart"/>
-      <w:r>
-        <w:rPr>
-          <w:rFonts w:cstheme="minorHAnsi"/>
-          <w:color w:val="333333"/>
-        </w:rPr>
-        <w:t>mousemove</w:t>
-      </w:r>
-      <w:proofErr w:type="spellEnd"/>
+        <w:t>watched – mousedown, mousemove and mouseup. On mousedown we first have to find which tile was clicked, by comparing the mouse position with the coordinates of each tile (and the two buttons). When words</w:t>
+      </w:r>
+      <w:r>
+        <w:rPr>
+          <w:rFonts w:cstheme="minorHAnsi"/>
+          <w:color w:val="333333"/>
+        </w:rPr>
+        <w:t xml:space="preserve"> are formed, a special object holds the tiles that form the word and has functions to add, remove and rearrange tiles when a tile is moved over the word. When a word is submitted, first it is checked if it was not already used, and then if it is a valid word. The validation is checked against a local dictionary of 60,000 words. </w:t>
+      </w:r>
+      <w:r>
+        <w:rPr>
+          <w:rFonts w:cstheme="minorHAnsi"/>
+          <w:b/>
+          <w:color w:val="333333"/>
+        </w:rPr>
+        <w:t>SVG</w:t>
+      </w:r>
       <w:r>
         <w:rPr>
           <w:rFonts w:cstheme="minorHAnsi"/>
@@ -426,66 +398,12 @@
         </w:rPr>
         <w:t xml:space="preserve"> and </w:t>
       </w:r>
-      <w:proofErr w:type="spellStart"/>
-      <w:r>
-        <w:rPr>
-          <w:rFonts w:cstheme="minorHAnsi"/>
-          <w:color w:val="333333"/>
-        </w:rPr>
-        <w:t>mouseup</w:t>
-      </w:r>
-      <w:proofErr w:type="spellEnd"/>
-      <w:r>
-        <w:rPr>
-          <w:rFonts w:cstheme="minorHAnsi"/>
-          <w:color w:val="333333"/>
-        </w:rPr>
-        <w:t xml:space="preserve">. On </w:t>
-      </w:r>
-      <w:proofErr w:type="spellStart"/>
-      <w:r>
-        <w:rPr>
-          <w:rFonts w:cstheme="minorHAnsi"/>
-          <w:color w:val="333333"/>
-        </w:rPr>
-        <w:t>mousedown</w:t>
-      </w:r>
-      <w:proofErr w:type="spellEnd"/>
-      <w:r>
-        <w:rPr>
-          <w:rFonts w:cstheme="minorHAnsi"/>
-          <w:color w:val="333333"/>
-        </w:rPr>
-        <w:t xml:space="preserve"> we first have to find which tile was clicked, by comparing the mouse position with the coordinates of each tile (and the two buttons). When words</w:t>
-      </w:r>
-      <w:r>
-        <w:rPr>
-          <w:rFonts w:cstheme="minorHAnsi"/>
-          <w:color w:val="333333"/>
-        </w:rPr>
-        <w:t xml:space="preserve"> are formed, a special object holds the tiles that form the word and has functions to add, remove and rearrange tiles when a tile is moved over the word. When a word is submitted, first it is checked if it was not already used, and then if it is a valid word. The validation is checked against a local dictionary of 60,000 words. </w:t>
-      </w:r>
       <w:r>
         <w:rPr>
           <w:rFonts w:cstheme="minorHAnsi"/>
           <w:b/>
           <w:color w:val="333333"/>
         </w:rPr>
-        <w:t>SVG</w:t>
-      </w:r>
-      <w:r>
-        <w:rPr>
-          <w:rFonts w:cstheme="minorHAnsi"/>
-          <w:color w:val="333333"/>
-        </w:rPr>
-        <w:t xml:space="preserve"> and </w:t>
-      </w:r>
-      <w:r>
-        <w:rPr>
-          <w:rFonts w:cstheme="minorHAnsi"/>
-          <w:b/>
-          <w:color w:val="333333"/>
-        </w:rPr>
         <w:t>Raphael</w:t>
       </w:r>
       <w:r>
@@ -560,7 +478,21 @@
           <w:rFonts w:cstheme="minorHAnsi"/>
           <w:color w:val="333333"/>
         </w:rPr>
-        <w:t>raphael-min.js</w:t>
+        <w:t>R</w:t>
+      </w:r>
+      <w:r>
+        <w:rPr>
+          <w:rFonts w:cstheme="minorHAnsi"/>
+          <w:color w:val="333333"/>
+        </w:rPr>
+        <w:t>aphael</w:t>
+      </w:r>
+      <w:r>
+        <w:rPr>
+          <w:rFonts w:cstheme="minorHAnsi"/>
+          <w:color w:val="333333"/>
+        </w:rPr>
+        <w:t xml:space="preserve"> library</w:t>
       </w:r>
       <w:r>
         <w:rPr>
@@ -606,31 +538,13 @@
           <w:color w:val="333333"/>
         </w:rPr>
       </w:pPr>
-      <w:proofErr w:type="spellStart"/>
-      <w:r>
-        <w:rPr>
-          <w:rFonts w:cstheme="minorHAnsi"/>
-          <w:color w:val="333333"/>
-        </w:rPr>
-        <w:t>Mirela</w:t>
-      </w:r>
-      <w:proofErr w:type="spellEnd"/>
-      <w:r>
-        <w:rPr>
-          <w:rFonts w:cstheme="minorHAnsi"/>
-          <w:color w:val="333333"/>
-        </w:rPr>
-        <w:t xml:space="preserve"> </w:t>
-      </w:r>
-      <w:proofErr w:type="spellStart"/>
-      <w:r>
-        <w:rPr>
-          <w:rFonts w:cstheme="minorHAnsi"/>
-          <w:color w:val="333333"/>
-        </w:rPr>
-        <w:t>Napetova</w:t>
-      </w:r>
-      <w:proofErr w:type="spellEnd"/>
+      <w:r>
+        <w:rPr>
+          <w:rFonts w:cstheme="minorHAnsi"/>
+          <w:color w:val="333333"/>
+        </w:rPr>
+        <w:t>Mirela Napetova</w:t>
+      </w:r>
     </w:p>
     <w:p>
       <w:pPr>
@@ -642,31 +556,13 @@
           <w:color w:val="333333"/>
         </w:rPr>
       </w:pPr>
-      <w:proofErr w:type="spellStart"/>
-      <w:r>
-        <w:rPr>
-          <w:rFonts w:cstheme="minorHAnsi"/>
-          <w:color w:val="333333"/>
-        </w:rPr>
-        <w:t>Violeta</w:t>
-      </w:r>
-      <w:proofErr w:type="spellEnd"/>
-      <w:r>
-        <w:rPr>
-          <w:rFonts w:cstheme="minorHAnsi"/>
-          <w:color w:val="333333"/>
-        </w:rPr>
-        <w:t xml:space="preserve"> </w:t>
-      </w:r>
-      <w:proofErr w:type="spellStart"/>
-      <w:r>
-        <w:rPr>
-          <w:rFonts w:cstheme="minorHAnsi"/>
-          <w:color w:val="333333"/>
-        </w:rPr>
-        <w:t>Rumenova</w:t>
-      </w:r>
-      <w:proofErr w:type="spellEnd"/>
+      <w:r>
+        <w:rPr>
+          <w:rFonts w:cstheme="minorHAnsi"/>
+          <w:color w:val="333333"/>
+        </w:rPr>
+        <w:t>Violeta Rumenova</w:t>
+      </w:r>
     </w:p>
     <w:p>
       <w:pPr>
@@ -678,31 +574,13 @@
           <w:color w:val="333333"/>
         </w:rPr>
       </w:pPr>
-      <w:proofErr w:type="spellStart"/>
-      <w:r>
-        <w:rPr>
-          <w:rFonts w:cstheme="minorHAnsi"/>
-          <w:color w:val="333333"/>
-        </w:rPr>
-        <w:t>Jivko</w:t>
-      </w:r>
-      <w:proofErr w:type="spellEnd"/>
-      <w:r>
-        <w:rPr>
-          <w:rFonts w:cstheme="minorHAnsi"/>
-          <w:color w:val="333333"/>
-        </w:rPr>
-        <w:t xml:space="preserve"> </w:t>
-      </w:r>
-      <w:proofErr w:type="spellStart"/>
-      <w:r>
-        <w:rPr>
-          <w:rFonts w:cstheme="minorHAnsi"/>
-          <w:color w:val="333333"/>
-        </w:rPr>
-        <w:t>Rusev</w:t>
-      </w:r>
-      <w:proofErr w:type="spellEnd"/>
+      <w:r>
+        <w:rPr>
+          <w:rFonts w:cstheme="minorHAnsi"/>
+          <w:color w:val="333333"/>
+        </w:rPr>
+        <w:t>Jivko Rusev</w:t>
+      </w:r>
     </w:p>
     <w:p>
       <w:pPr>
@@ -714,31 +592,13 @@
           <w:color w:val="333333"/>
         </w:rPr>
       </w:pPr>
-      <w:proofErr w:type="spellStart"/>
-      <w:r>
-        <w:rPr>
-          <w:rFonts w:cstheme="minorHAnsi"/>
-          <w:color w:val="333333"/>
-        </w:rPr>
-        <w:t>Ivo</w:t>
-      </w:r>
-      <w:proofErr w:type="spellEnd"/>
-      <w:r>
-        <w:rPr>
-          <w:rFonts w:cstheme="minorHAnsi"/>
-          <w:color w:val="333333"/>
-        </w:rPr>
-        <w:t xml:space="preserve"> </w:t>
-      </w:r>
-      <w:proofErr w:type="spellStart"/>
-      <w:r>
-        <w:rPr>
-          <w:rFonts w:cstheme="minorHAnsi"/>
-          <w:color w:val="333333"/>
-        </w:rPr>
-        <w:t>Spasov</w:t>
-      </w:r>
-      <w:proofErr w:type="spellEnd"/>
+      <w:r>
+        <w:rPr>
+          <w:rFonts w:cstheme="minorHAnsi"/>
+          <w:color w:val="333333"/>
+        </w:rPr>
+        <w:t>Ivo Spasov</w:t>
+      </w:r>
     </w:p>
     <w:p>
       <w:pPr>
@@ -750,31 +610,13 @@
           <w:color w:val="333333"/>
         </w:rPr>
       </w:pPr>
-      <w:proofErr w:type="spellStart"/>
-      <w:r>
-        <w:rPr>
-          <w:rFonts w:cstheme="minorHAnsi"/>
-          <w:color w:val="333333"/>
-        </w:rPr>
-        <w:t>Krasin</w:t>
-      </w:r>
-      <w:proofErr w:type="spellEnd"/>
-      <w:r>
-        <w:rPr>
-          <w:rFonts w:cstheme="minorHAnsi"/>
-          <w:color w:val="333333"/>
-        </w:rPr>
-        <w:t xml:space="preserve"> </w:t>
-      </w:r>
-      <w:proofErr w:type="spellStart"/>
-      <w:r>
-        <w:rPr>
-          <w:rFonts w:cstheme="minorHAnsi"/>
-          <w:color w:val="333333"/>
-        </w:rPr>
-        <w:t>Krumov</w:t>
-      </w:r>
-      <w:proofErr w:type="spellEnd"/>
+      <w:r>
+        <w:rPr>
+          <w:rFonts w:cstheme="minorHAnsi"/>
+          <w:color w:val="333333"/>
+        </w:rPr>
+        <w:t>Krasin Krumov</w:t>
+      </w:r>
     </w:p>
     <w:p>
       <w:pPr>
@@ -786,31 +628,13 @@
           <w:color w:val="333333"/>
         </w:rPr>
       </w:pPr>
-      <w:proofErr w:type="spellStart"/>
-      <w:r>
-        <w:rPr>
-          <w:rFonts w:cstheme="minorHAnsi"/>
-          <w:color w:val="333333"/>
-        </w:rPr>
-        <w:t>Strashimir</w:t>
-      </w:r>
-      <w:proofErr w:type="spellEnd"/>
-      <w:r>
-        <w:rPr>
-          <w:rFonts w:cstheme="minorHAnsi"/>
-          <w:color w:val="333333"/>
-        </w:rPr>
-        <w:t xml:space="preserve"> </w:t>
-      </w:r>
-      <w:proofErr w:type="spellStart"/>
-      <w:r>
-        <w:rPr>
-          <w:rFonts w:cstheme="minorHAnsi"/>
-          <w:color w:val="333333"/>
-        </w:rPr>
-        <w:t>Rashev</w:t>
-      </w:r>
-      <w:proofErr w:type="spellEnd"/>
+      <w:r>
+        <w:rPr>
+          <w:rFonts w:cstheme="minorHAnsi"/>
+          <w:color w:val="333333"/>
+        </w:rPr>
+        <w:t>Strashimir Rashev</w:t>
+      </w:r>
     </w:p>
     <w:p>
       <w:pPr>
@@ -833,7 +657,6 @@
           <w:color w:val="333333"/>
         </w:rPr>
       </w:pPr>
-      <w:proofErr w:type="spellStart"/>
       <w:r>
         <w:rPr>
           <w:rFonts w:cstheme="minorHAnsi"/>
@@ -842,7 +665,6 @@
         </w:rPr>
         <w:t>GitHub</w:t>
       </w:r>
-      <w:proofErr w:type="spellEnd"/>
       <w:r>
         <w:rPr>
           <w:rFonts w:cstheme="minorHAnsi"/>
@@ -951,7 +773,7 @@
                   <a:blip r:embed="rId1" cstate="print">
                     <a:extLst>
                       <a:ext uri="{28A0092B-C50C-407E-A947-70E740481C1C}">
-                        <a14:useLocalDpi xmlns="" xmlns:wpc="http://schemas.microsoft.com/office/word/2010/wordprocessingCanvas" xmlns:mc="http://schemas.openxmlformats.org/markup-compatibility/2006" xmlns:o="urn:schemas-microsoft-com:office:office" xmlns:v="urn:schemas-microsoft-com:vml" xmlns:wp14="http://schemas.microsoft.com/office/word/2010/wordprocessingDrawing" xmlns:w10="urn:schemas-microsoft-com:office:word" xmlns:w="http://schemas.openxmlformats.org/wordprocessingml/2006/main" xmlns:w14="http://schemas.microsoft.com/office/word/2010/wordml" xmlns:w15="http://schemas.microsoft.com/office/word/2012/wordml" xmlns:wpg="http://schemas.microsoft.com/office/word/2010/wordprocessingGroup" xmlns:wpi="http://schemas.microsoft.com/office/word/2010/wordprocessingInk" xmlns:wps="http://schemas.microsoft.com/office/word/2010/wordprocessingShape" xmlns:a14="http://schemas.microsoft.com/office/drawing/2010/main" val="0"/>
+                        <a14:useLocalDpi xmlns:a14="http://schemas.microsoft.com/office/drawing/2010/main" xmlns:wps="http://schemas.microsoft.com/office/word/2010/wordprocessingShape" xmlns:wpi="http://schemas.microsoft.com/office/word/2010/wordprocessingInk" xmlns:wpg="http://schemas.microsoft.com/office/word/2010/wordprocessingGroup" xmlns:w15="http://schemas.microsoft.com/office/word/2012/wordml" xmlns:w14="http://schemas.microsoft.com/office/word/2010/wordml" xmlns:w="http://schemas.openxmlformats.org/wordprocessingml/2006/main" xmlns:w10="urn:schemas-microsoft-com:office:word" xmlns:wp14="http://schemas.microsoft.com/office/word/2010/wordprocessingDrawing" xmlns:v="urn:schemas-microsoft-com:vml" xmlns:o="urn:schemas-microsoft-com:office:office" xmlns:mc="http://schemas.openxmlformats.org/markup-compatibility/2006" xmlns:wpc="http://schemas.microsoft.com/office/word/2010/wordprocessingCanvas" xmlns="" val="0"/>
                       </a:ext>
                     </a:extLst>
                   </a:blip>
@@ -1607,7 +1429,7 @@
 </file>
 
 <file path=customXml/itemProps1.xml><?xml version="1.0" encoding="utf-8"?>
-<ds:datastoreItem xmlns:ds="http://schemas.openxmlformats.org/officeDocument/2006/customXml" ds:itemID="{D830694E-2A64-420D-A810-A439A6D3FBAC}">
+<ds:datastoreItem xmlns:ds="http://schemas.openxmlformats.org/officeDocument/2006/customXml" ds:itemID="{8DF1A98E-1D9D-4CD3-B4DF-E67F5BED625D}">
   <ds:schemaRefs>
     <ds:schemaRef ds:uri="http://schemas.openxmlformats.org/officeDocument/2006/bibliography"/>
   </ds:schemaRefs>

</xml_diff>